<commit_message>
Evaluate the project plan for Team_MSL
</commit_message>
<xml_diff>
--- a/source/MultiSequenceLearning_Team_MSL/Documentation/Project Plan.docx
+++ b/source/MultiSequenceLearning_Team_MSL/Documentation/Project Plan.docx
@@ -38,6 +38,26 @@
     </w:p>
     <w:p>
       <w:pPr>
+        <w:pStyle w:val="ListParagraph"/>
+        <w:numPr>
+          <w:ilvl w:val="0"/>
+          <w:numId w:val="2"/>
+        </w:numPr>
+        <w:rPr>
+          <w:sz w:val="24"/>
+          <w:szCs w:val="24"/>
+        </w:rPr>
+      </w:pPr>
+      <w:r>
+        <w:rPr>
+          <w:sz w:val="24"/>
+          <w:szCs w:val="24"/>
+        </w:rPr>
+        <w:t>Project Aim</w:t>
+      </w:r>
+    </w:p>
+    <w:p>
+      <w:pPr>
         <w:rPr>
           <w:sz w:val="24"/>
           <w:szCs w:val="24"/>
@@ -53,6 +73,53 @@
     </w:p>
     <w:p>
       <w:pPr>
+        <w:pStyle w:val="ListParagraph"/>
+        <w:numPr>
+          <w:ilvl w:val="0"/>
+          <w:numId w:val="2"/>
+        </w:numPr>
+        <w:rPr>
+          <w:sz w:val="24"/>
+          <w:szCs w:val="24"/>
+        </w:rPr>
+      </w:pPr>
+      <w:r>
+        <w:rPr>
+          <w:sz w:val="24"/>
+          <w:szCs w:val="24"/>
+        </w:rPr>
+        <w:t xml:space="preserve">Understand the existing </w:t>
+      </w:r>
+      <w:r>
+        <w:rPr>
+          <w:sz w:val="24"/>
+          <w:szCs w:val="24"/>
+        </w:rPr>
+        <w:t>program code</w:t>
+      </w:r>
+    </w:p>
+    <w:p>
+      <w:pPr>
+        <w:pStyle w:val="ListParagraph"/>
+        <w:numPr>
+          <w:ilvl w:val="0"/>
+          <w:numId w:val="2"/>
+        </w:numPr>
+        <w:rPr>
+          <w:sz w:val="24"/>
+          <w:szCs w:val="24"/>
+        </w:rPr>
+      </w:pPr>
+      <w:r>
+        <w:rPr>
+          <w:sz w:val="24"/>
+          <w:szCs w:val="24"/>
+        </w:rPr>
+        <w:t>How to increase the efficiency of the existing program</w:t>
+      </w:r>
+    </w:p>
+    <w:p>
+      <w:pPr>
         <w:rPr>
           <w:sz w:val="24"/>
           <w:szCs w:val="24"/>
@@ -68,6 +135,45 @@
     </w:p>
     <w:p>
       <w:pPr>
+        <w:pStyle w:val="ListParagraph"/>
+        <w:numPr>
+          <w:ilvl w:val="0"/>
+          <w:numId w:val="9"/>
+        </w:numPr>
+      </w:pPr>
+      <w:r>
+        <w:rPr>
+          <w:sz w:val="24"/>
+          <w:szCs w:val="24"/>
+        </w:rPr>
+        <w:t xml:space="preserve">Information about </w:t>
+      </w:r>
+      <w:r>
+        <w:t>Hierarchical Temporal Memory (HTM)</w:t>
+      </w:r>
+    </w:p>
+    <w:p>
+      <w:pPr>
+        <w:pStyle w:val="ListParagraph"/>
+        <w:numPr>
+          <w:ilvl w:val="0"/>
+          <w:numId w:val="9"/>
+        </w:numPr>
+        <w:rPr>
+          <w:sz w:val="24"/>
+          <w:szCs w:val="24"/>
+        </w:rPr>
+      </w:pPr>
+      <w:r>
+        <w:rPr>
+          <w:sz w:val="24"/>
+          <w:szCs w:val="24"/>
+        </w:rPr>
+        <w:t>Spatial Pooler and Temporal Memory.</w:t>
+      </w:r>
+    </w:p>
+    <w:p>
+      <w:pPr>
         <w:rPr>
           <w:sz w:val="24"/>
           <w:szCs w:val="24"/>
@@ -83,6 +189,11 @@
     </w:p>
     <w:p>
       <w:pPr>
+        <w:pStyle w:val="ListParagraph"/>
+        <w:numPr>
+          <w:ilvl w:val="0"/>
+          <w:numId w:val="14"/>
+        </w:numPr>
         <w:rPr>
           <w:sz w:val="24"/>
           <w:szCs w:val="24"/>
@@ -93,7 +204,63 @@
           <w:sz w:val="24"/>
           <w:szCs w:val="24"/>
         </w:rPr>
+        <w:t xml:space="preserve">Create a method to take a </w:t>
+      </w:r>
+      <w:r>
+        <w:rPr>
+          <w:sz w:val="24"/>
+          <w:szCs w:val="24"/>
+        </w:rPr>
+        <w:t>sequence input</w:t>
+      </w:r>
+      <w:r>
+        <w:rPr>
+          <w:sz w:val="24"/>
+          <w:szCs w:val="24"/>
+        </w:rPr>
+        <w:t xml:space="preserve"> directly from a csv or text file.</w:t>
+      </w:r>
+    </w:p>
+    <w:p>
+      <w:pPr>
+        <w:rPr>
+          <w:sz w:val="24"/>
+          <w:szCs w:val="24"/>
+        </w:rPr>
+      </w:pPr>
+      <w:r>
+        <w:rPr>
+          <w:sz w:val="24"/>
+          <w:szCs w:val="24"/>
+        </w:rPr>
         <w:t>Step 5: testing Phase</w:t>
+      </w:r>
+    </w:p>
+    <w:p>
+      <w:pPr>
+        <w:pStyle w:val="ListParagraph"/>
+        <w:numPr>
+          <w:ilvl w:val="0"/>
+          <w:numId w:val="10"/>
+        </w:numPr>
+        <w:rPr>
+          <w:sz w:val="24"/>
+          <w:szCs w:val="24"/>
+        </w:rPr>
+      </w:pPr>
+      <w:r>
+        <w:rPr>
+          <w:sz w:val="24"/>
+          <w:szCs w:val="24"/>
+        </w:rPr>
+        <w:t>Create input test files and check the e</w:t>
+      </w:r>
+      <w:r>
+        <w:rPr>
+          <w:sz w:val="24"/>
+          <w:szCs w:val="24"/>
+        </w:rPr>
+        <w:t>fficiency of the code.</w:t>
       </w:r>
     </w:p>
     <w:p>
@@ -115,6 +282,1584 @@
     </w:sectPr>
   </w:body>
 </w:document>
+</file>
+
+<file path=word/numbering.xml><?xml version="1.0" encoding="utf-8"?>
+<w:numbering xmlns:wpc="http://schemas.microsoft.com/office/word/2010/wordprocessingCanvas" xmlns:cx="http://schemas.microsoft.com/office/drawing/2014/chartex" xmlns:cx1="http://schemas.microsoft.com/office/drawing/2015/9/8/chartex" xmlns:cx2="http://schemas.microsoft.com/office/drawing/2015/10/21/chartex" xmlns:cx3="http://schemas.microsoft.com/office/drawing/2016/5/9/chartex" xmlns:cx4="http://schemas.microsoft.com/office/drawing/2016/5/10/chartex" xmlns:cx5="http://schemas.microsoft.com/office/drawing/2016/5/11/chartex" xmlns:cx6="http://schemas.microsoft.com/office/drawing/2016/5/12/chartex" xmlns:cx7="http://schemas.microsoft.com/office/drawing/2016/5/13/chartex" xmlns:cx8="http://schemas.microsoft.com/office/drawing/2016/5/14/chartex" xmlns:mc="http://schemas.openxmlformats.org/markup-compatibility/2006" xmlns:aink="http://schemas.microsoft.com/office/drawing/2016/ink" xmlns:am3d="http://schemas.microsoft.com/office/drawing/2017/model3d" xmlns:o="urn:schemas-microsoft-com:office:office" xmlns:oel="http://schemas.microsoft.com/office/2019/extlst" xmlns:r="http://schemas.openxmlformats.org/officeDocument/2006/relationships" xmlns:m="http://schemas.openxmlformats.org/officeDocument/2006/math" xmlns:v="urn:schemas-microsoft-com:vml" xmlns:wp14="http://schemas.microsoft.com/office/word/2010/wordprocessingDrawing" xmlns:wp="http://schemas.openxmlformats.org/drawingml/2006/wordprocessingDrawing" xmlns:w10="urn:schemas-microsoft-com:office:word" xmlns:w="http://schemas.openxmlformats.org/wordprocessingml/2006/main" xmlns:w14="http://schemas.microsoft.com/office/word/2010/wordml" xmlns:w15="http://schemas.microsoft.com/office/word/2012/wordml" xmlns:w16cex="http://schemas.microsoft.com/office/word/2018/wordml/cex" xmlns:w16cid="http://schemas.microsoft.com/office/word/2016/wordml/cid" xmlns:w16="http://schemas.microsoft.com/office/word/2018/wordml" xmlns:w16sdtdh="http://schemas.microsoft.com/office/word/2020/wordml/sdtdatahash" xmlns:w16se="http://schemas.microsoft.com/office/word/2015/wordml/symex" xmlns:wpg="http://schemas.microsoft.com/office/word/2010/wordprocessingGroup" xmlns:wpi="http://schemas.microsoft.com/office/word/2010/wordprocessingInk" xmlns:wne="http://schemas.microsoft.com/office/word/2006/wordml" xmlns:wps="http://schemas.microsoft.com/office/word/2010/wordprocessingShape" mc:Ignorable="w14 w15 w16se w16cid w16 w16cex w16sdtdh wp14">
+  <w:abstractNum w:abstractNumId="0" w15:restartNumberingAfterBreak="0">
+    <w:nsid w:val="092E6339"/>
+    <w:multiLevelType w:val="hybridMultilevel"/>
+    <w:tmpl w:val="BEF2007E"/>
+    <w:lvl w:ilvl="0" w:tplc="4009000B">
+      <w:start w:val="1"/>
+      <w:numFmt w:val="bullet"/>
+      <w:lvlText w:val=""/>
+      <w:lvlJc w:val="left"/>
+      <w:pPr>
+        <w:ind w:left="1260" w:hanging="360"/>
+      </w:pPr>
+      <w:rPr>
+        <w:rFonts w:ascii="Wingdings" w:hAnsi="Wingdings" w:hint="default"/>
+      </w:rPr>
+    </w:lvl>
+    <w:lvl w:ilvl="1" w:tplc="40090003" w:tentative="1">
+      <w:start w:val="1"/>
+      <w:numFmt w:val="bullet"/>
+      <w:lvlText w:val="o"/>
+      <w:lvlJc w:val="left"/>
+      <w:pPr>
+        <w:ind w:left="1980" w:hanging="360"/>
+      </w:pPr>
+      <w:rPr>
+        <w:rFonts w:ascii="Courier New" w:hAnsi="Courier New" w:cs="Courier New" w:hint="default"/>
+      </w:rPr>
+    </w:lvl>
+    <w:lvl w:ilvl="2" w:tplc="40090005" w:tentative="1">
+      <w:start w:val="1"/>
+      <w:numFmt w:val="bullet"/>
+      <w:lvlText w:val=""/>
+      <w:lvlJc w:val="left"/>
+      <w:pPr>
+        <w:ind w:left="2700" w:hanging="360"/>
+      </w:pPr>
+      <w:rPr>
+        <w:rFonts w:ascii="Wingdings" w:hAnsi="Wingdings" w:hint="default"/>
+      </w:rPr>
+    </w:lvl>
+    <w:lvl w:ilvl="3" w:tplc="40090001" w:tentative="1">
+      <w:start w:val="1"/>
+      <w:numFmt w:val="bullet"/>
+      <w:lvlText w:val=""/>
+      <w:lvlJc w:val="left"/>
+      <w:pPr>
+        <w:ind w:left="3420" w:hanging="360"/>
+      </w:pPr>
+      <w:rPr>
+        <w:rFonts w:ascii="Symbol" w:hAnsi="Symbol" w:hint="default"/>
+      </w:rPr>
+    </w:lvl>
+    <w:lvl w:ilvl="4" w:tplc="40090003" w:tentative="1">
+      <w:start w:val="1"/>
+      <w:numFmt w:val="bullet"/>
+      <w:lvlText w:val="o"/>
+      <w:lvlJc w:val="left"/>
+      <w:pPr>
+        <w:ind w:left="4140" w:hanging="360"/>
+      </w:pPr>
+      <w:rPr>
+        <w:rFonts w:ascii="Courier New" w:hAnsi="Courier New" w:cs="Courier New" w:hint="default"/>
+      </w:rPr>
+    </w:lvl>
+    <w:lvl w:ilvl="5" w:tplc="40090005" w:tentative="1">
+      <w:start w:val="1"/>
+      <w:numFmt w:val="bullet"/>
+      <w:lvlText w:val=""/>
+      <w:lvlJc w:val="left"/>
+      <w:pPr>
+        <w:ind w:left="4860" w:hanging="360"/>
+      </w:pPr>
+      <w:rPr>
+        <w:rFonts w:ascii="Wingdings" w:hAnsi="Wingdings" w:hint="default"/>
+      </w:rPr>
+    </w:lvl>
+    <w:lvl w:ilvl="6" w:tplc="40090001" w:tentative="1">
+      <w:start w:val="1"/>
+      <w:numFmt w:val="bullet"/>
+      <w:lvlText w:val=""/>
+      <w:lvlJc w:val="left"/>
+      <w:pPr>
+        <w:ind w:left="5580" w:hanging="360"/>
+      </w:pPr>
+      <w:rPr>
+        <w:rFonts w:ascii="Symbol" w:hAnsi="Symbol" w:hint="default"/>
+      </w:rPr>
+    </w:lvl>
+    <w:lvl w:ilvl="7" w:tplc="40090003" w:tentative="1">
+      <w:start w:val="1"/>
+      <w:numFmt w:val="bullet"/>
+      <w:lvlText w:val="o"/>
+      <w:lvlJc w:val="left"/>
+      <w:pPr>
+        <w:ind w:left="6300" w:hanging="360"/>
+      </w:pPr>
+      <w:rPr>
+        <w:rFonts w:ascii="Courier New" w:hAnsi="Courier New" w:cs="Courier New" w:hint="default"/>
+      </w:rPr>
+    </w:lvl>
+    <w:lvl w:ilvl="8" w:tplc="40090005" w:tentative="1">
+      <w:start w:val="1"/>
+      <w:numFmt w:val="bullet"/>
+      <w:lvlText w:val=""/>
+      <w:lvlJc w:val="left"/>
+      <w:pPr>
+        <w:ind w:left="7020" w:hanging="360"/>
+      </w:pPr>
+      <w:rPr>
+        <w:rFonts w:ascii="Wingdings" w:hAnsi="Wingdings" w:hint="default"/>
+      </w:rPr>
+    </w:lvl>
+  </w:abstractNum>
+  <w:abstractNum w:abstractNumId="1" w15:restartNumberingAfterBreak="0">
+    <w:nsid w:val="10C221EC"/>
+    <w:multiLevelType w:val="hybridMultilevel"/>
+    <w:tmpl w:val="371218A8"/>
+    <w:lvl w:ilvl="0" w:tplc="4009000F">
+      <w:start w:val="1"/>
+      <w:numFmt w:val="decimal"/>
+      <w:lvlText w:val="%1."/>
+      <w:lvlJc w:val="left"/>
+      <w:pPr>
+        <w:ind w:left="720" w:hanging="360"/>
+      </w:pPr>
+    </w:lvl>
+    <w:lvl w:ilvl="1" w:tplc="40090019" w:tentative="1">
+      <w:start w:val="1"/>
+      <w:numFmt w:val="lowerLetter"/>
+      <w:lvlText w:val="%2."/>
+      <w:lvlJc w:val="left"/>
+      <w:pPr>
+        <w:ind w:left="1440" w:hanging="360"/>
+      </w:pPr>
+    </w:lvl>
+    <w:lvl w:ilvl="2" w:tplc="4009001B" w:tentative="1">
+      <w:start w:val="1"/>
+      <w:numFmt w:val="lowerRoman"/>
+      <w:lvlText w:val="%3."/>
+      <w:lvlJc w:val="right"/>
+      <w:pPr>
+        <w:ind w:left="2160" w:hanging="180"/>
+      </w:pPr>
+    </w:lvl>
+    <w:lvl w:ilvl="3" w:tplc="4009000F" w:tentative="1">
+      <w:start w:val="1"/>
+      <w:numFmt w:val="decimal"/>
+      <w:lvlText w:val="%4."/>
+      <w:lvlJc w:val="left"/>
+      <w:pPr>
+        <w:ind w:left="2880" w:hanging="360"/>
+      </w:pPr>
+    </w:lvl>
+    <w:lvl w:ilvl="4" w:tplc="40090019" w:tentative="1">
+      <w:start w:val="1"/>
+      <w:numFmt w:val="lowerLetter"/>
+      <w:lvlText w:val="%5."/>
+      <w:lvlJc w:val="left"/>
+      <w:pPr>
+        <w:ind w:left="3600" w:hanging="360"/>
+      </w:pPr>
+    </w:lvl>
+    <w:lvl w:ilvl="5" w:tplc="4009001B" w:tentative="1">
+      <w:start w:val="1"/>
+      <w:numFmt w:val="lowerRoman"/>
+      <w:lvlText w:val="%6."/>
+      <w:lvlJc w:val="right"/>
+      <w:pPr>
+        <w:ind w:left="4320" w:hanging="180"/>
+      </w:pPr>
+    </w:lvl>
+    <w:lvl w:ilvl="6" w:tplc="4009000F" w:tentative="1">
+      <w:start w:val="1"/>
+      <w:numFmt w:val="decimal"/>
+      <w:lvlText w:val="%7."/>
+      <w:lvlJc w:val="left"/>
+      <w:pPr>
+        <w:ind w:left="5040" w:hanging="360"/>
+      </w:pPr>
+    </w:lvl>
+    <w:lvl w:ilvl="7" w:tplc="40090019" w:tentative="1">
+      <w:start w:val="1"/>
+      <w:numFmt w:val="lowerLetter"/>
+      <w:lvlText w:val="%8."/>
+      <w:lvlJc w:val="left"/>
+      <w:pPr>
+        <w:ind w:left="5760" w:hanging="360"/>
+      </w:pPr>
+    </w:lvl>
+    <w:lvl w:ilvl="8" w:tplc="4009001B" w:tentative="1">
+      <w:start w:val="1"/>
+      <w:numFmt w:val="lowerRoman"/>
+      <w:lvlText w:val="%9."/>
+      <w:lvlJc w:val="right"/>
+      <w:pPr>
+        <w:ind w:left="6480" w:hanging="180"/>
+      </w:pPr>
+    </w:lvl>
+  </w:abstractNum>
+  <w:abstractNum w:abstractNumId="2" w15:restartNumberingAfterBreak="0">
+    <w:nsid w:val="20353AAE"/>
+    <w:multiLevelType w:val="hybridMultilevel"/>
+    <w:tmpl w:val="E8A2238C"/>
+    <w:lvl w:ilvl="0" w:tplc="4009000B">
+      <w:start w:val="1"/>
+      <w:numFmt w:val="bullet"/>
+      <w:lvlText w:val=""/>
+      <w:lvlJc w:val="left"/>
+      <w:pPr>
+        <w:ind w:left="1368" w:hanging="360"/>
+      </w:pPr>
+      <w:rPr>
+        <w:rFonts w:ascii="Wingdings" w:hAnsi="Wingdings" w:hint="default"/>
+      </w:rPr>
+    </w:lvl>
+    <w:lvl w:ilvl="1" w:tplc="40090003" w:tentative="1">
+      <w:start w:val="1"/>
+      <w:numFmt w:val="bullet"/>
+      <w:lvlText w:val="o"/>
+      <w:lvlJc w:val="left"/>
+      <w:pPr>
+        <w:ind w:left="2088" w:hanging="360"/>
+      </w:pPr>
+      <w:rPr>
+        <w:rFonts w:ascii="Courier New" w:hAnsi="Courier New" w:cs="Courier New" w:hint="default"/>
+      </w:rPr>
+    </w:lvl>
+    <w:lvl w:ilvl="2" w:tplc="40090005" w:tentative="1">
+      <w:start w:val="1"/>
+      <w:numFmt w:val="bullet"/>
+      <w:lvlText w:val=""/>
+      <w:lvlJc w:val="left"/>
+      <w:pPr>
+        <w:ind w:left="2808" w:hanging="360"/>
+      </w:pPr>
+      <w:rPr>
+        <w:rFonts w:ascii="Wingdings" w:hAnsi="Wingdings" w:hint="default"/>
+      </w:rPr>
+    </w:lvl>
+    <w:lvl w:ilvl="3" w:tplc="40090001" w:tentative="1">
+      <w:start w:val="1"/>
+      <w:numFmt w:val="bullet"/>
+      <w:lvlText w:val=""/>
+      <w:lvlJc w:val="left"/>
+      <w:pPr>
+        <w:ind w:left="3528" w:hanging="360"/>
+      </w:pPr>
+      <w:rPr>
+        <w:rFonts w:ascii="Symbol" w:hAnsi="Symbol" w:hint="default"/>
+      </w:rPr>
+    </w:lvl>
+    <w:lvl w:ilvl="4" w:tplc="40090003" w:tentative="1">
+      <w:start w:val="1"/>
+      <w:numFmt w:val="bullet"/>
+      <w:lvlText w:val="o"/>
+      <w:lvlJc w:val="left"/>
+      <w:pPr>
+        <w:ind w:left="4248" w:hanging="360"/>
+      </w:pPr>
+      <w:rPr>
+        <w:rFonts w:ascii="Courier New" w:hAnsi="Courier New" w:cs="Courier New" w:hint="default"/>
+      </w:rPr>
+    </w:lvl>
+    <w:lvl w:ilvl="5" w:tplc="40090005" w:tentative="1">
+      <w:start w:val="1"/>
+      <w:numFmt w:val="bullet"/>
+      <w:lvlText w:val=""/>
+      <w:lvlJc w:val="left"/>
+      <w:pPr>
+        <w:ind w:left="4968" w:hanging="360"/>
+      </w:pPr>
+      <w:rPr>
+        <w:rFonts w:ascii="Wingdings" w:hAnsi="Wingdings" w:hint="default"/>
+      </w:rPr>
+    </w:lvl>
+    <w:lvl w:ilvl="6" w:tplc="40090001" w:tentative="1">
+      <w:start w:val="1"/>
+      <w:numFmt w:val="bullet"/>
+      <w:lvlText w:val=""/>
+      <w:lvlJc w:val="left"/>
+      <w:pPr>
+        <w:ind w:left="5688" w:hanging="360"/>
+      </w:pPr>
+      <w:rPr>
+        <w:rFonts w:ascii="Symbol" w:hAnsi="Symbol" w:hint="default"/>
+      </w:rPr>
+    </w:lvl>
+    <w:lvl w:ilvl="7" w:tplc="40090003" w:tentative="1">
+      <w:start w:val="1"/>
+      <w:numFmt w:val="bullet"/>
+      <w:lvlText w:val="o"/>
+      <w:lvlJc w:val="left"/>
+      <w:pPr>
+        <w:ind w:left="6408" w:hanging="360"/>
+      </w:pPr>
+      <w:rPr>
+        <w:rFonts w:ascii="Courier New" w:hAnsi="Courier New" w:cs="Courier New" w:hint="default"/>
+      </w:rPr>
+    </w:lvl>
+    <w:lvl w:ilvl="8" w:tplc="40090005" w:tentative="1">
+      <w:start w:val="1"/>
+      <w:numFmt w:val="bullet"/>
+      <w:lvlText w:val=""/>
+      <w:lvlJc w:val="left"/>
+      <w:pPr>
+        <w:ind w:left="7128" w:hanging="360"/>
+      </w:pPr>
+      <w:rPr>
+        <w:rFonts w:ascii="Wingdings" w:hAnsi="Wingdings" w:hint="default"/>
+      </w:rPr>
+    </w:lvl>
+  </w:abstractNum>
+  <w:abstractNum w:abstractNumId="3" w15:restartNumberingAfterBreak="0">
+    <w:nsid w:val="34531CA6"/>
+    <w:multiLevelType w:val="hybridMultilevel"/>
+    <w:tmpl w:val="B1E04EDE"/>
+    <w:lvl w:ilvl="0" w:tplc="4009000B">
+      <w:start w:val="1"/>
+      <w:numFmt w:val="bullet"/>
+      <w:lvlText w:val=""/>
+      <w:lvlJc w:val="left"/>
+      <w:pPr>
+        <w:ind w:left="1440" w:hanging="360"/>
+      </w:pPr>
+      <w:rPr>
+        <w:rFonts w:ascii="Wingdings" w:hAnsi="Wingdings" w:hint="default"/>
+      </w:rPr>
+    </w:lvl>
+    <w:lvl w:ilvl="1" w:tplc="40090003" w:tentative="1">
+      <w:start w:val="1"/>
+      <w:numFmt w:val="bullet"/>
+      <w:lvlText w:val="o"/>
+      <w:lvlJc w:val="left"/>
+      <w:pPr>
+        <w:ind w:left="2160" w:hanging="360"/>
+      </w:pPr>
+      <w:rPr>
+        <w:rFonts w:ascii="Courier New" w:hAnsi="Courier New" w:cs="Courier New" w:hint="default"/>
+      </w:rPr>
+    </w:lvl>
+    <w:lvl w:ilvl="2" w:tplc="40090005" w:tentative="1">
+      <w:start w:val="1"/>
+      <w:numFmt w:val="bullet"/>
+      <w:lvlText w:val=""/>
+      <w:lvlJc w:val="left"/>
+      <w:pPr>
+        <w:ind w:left="2880" w:hanging="360"/>
+      </w:pPr>
+      <w:rPr>
+        <w:rFonts w:ascii="Wingdings" w:hAnsi="Wingdings" w:hint="default"/>
+      </w:rPr>
+    </w:lvl>
+    <w:lvl w:ilvl="3" w:tplc="40090001" w:tentative="1">
+      <w:start w:val="1"/>
+      <w:numFmt w:val="bullet"/>
+      <w:lvlText w:val=""/>
+      <w:lvlJc w:val="left"/>
+      <w:pPr>
+        <w:ind w:left="3600" w:hanging="360"/>
+      </w:pPr>
+      <w:rPr>
+        <w:rFonts w:ascii="Symbol" w:hAnsi="Symbol" w:hint="default"/>
+      </w:rPr>
+    </w:lvl>
+    <w:lvl w:ilvl="4" w:tplc="40090003" w:tentative="1">
+      <w:start w:val="1"/>
+      <w:numFmt w:val="bullet"/>
+      <w:lvlText w:val="o"/>
+      <w:lvlJc w:val="left"/>
+      <w:pPr>
+        <w:ind w:left="4320" w:hanging="360"/>
+      </w:pPr>
+      <w:rPr>
+        <w:rFonts w:ascii="Courier New" w:hAnsi="Courier New" w:cs="Courier New" w:hint="default"/>
+      </w:rPr>
+    </w:lvl>
+    <w:lvl w:ilvl="5" w:tplc="40090005" w:tentative="1">
+      <w:start w:val="1"/>
+      <w:numFmt w:val="bullet"/>
+      <w:lvlText w:val=""/>
+      <w:lvlJc w:val="left"/>
+      <w:pPr>
+        <w:ind w:left="5040" w:hanging="360"/>
+      </w:pPr>
+      <w:rPr>
+        <w:rFonts w:ascii="Wingdings" w:hAnsi="Wingdings" w:hint="default"/>
+      </w:rPr>
+    </w:lvl>
+    <w:lvl w:ilvl="6" w:tplc="40090001" w:tentative="1">
+      <w:start w:val="1"/>
+      <w:numFmt w:val="bullet"/>
+      <w:lvlText w:val=""/>
+      <w:lvlJc w:val="left"/>
+      <w:pPr>
+        <w:ind w:left="5760" w:hanging="360"/>
+      </w:pPr>
+      <w:rPr>
+        <w:rFonts w:ascii="Symbol" w:hAnsi="Symbol" w:hint="default"/>
+      </w:rPr>
+    </w:lvl>
+    <w:lvl w:ilvl="7" w:tplc="40090003" w:tentative="1">
+      <w:start w:val="1"/>
+      <w:numFmt w:val="bullet"/>
+      <w:lvlText w:val="o"/>
+      <w:lvlJc w:val="left"/>
+      <w:pPr>
+        <w:ind w:left="6480" w:hanging="360"/>
+      </w:pPr>
+      <w:rPr>
+        <w:rFonts w:ascii="Courier New" w:hAnsi="Courier New" w:cs="Courier New" w:hint="default"/>
+      </w:rPr>
+    </w:lvl>
+    <w:lvl w:ilvl="8" w:tplc="40090005" w:tentative="1">
+      <w:start w:val="1"/>
+      <w:numFmt w:val="bullet"/>
+      <w:lvlText w:val=""/>
+      <w:lvlJc w:val="left"/>
+      <w:pPr>
+        <w:ind w:left="7200" w:hanging="360"/>
+      </w:pPr>
+      <w:rPr>
+        <w:rFonts w:ascii="Wingdings" w:hAnsi="Wingdings" w:hint="default"/>
+      </w:rPr>
+    </w:lvl>
+  </w:abstractNum>
+  <w:abstractNum w:abstractNumId="4" w15:restartNumberingAfterBreak="0">
+    <w:nsid w:val="47EC764E"/>
+    <w:multiLevelType w:val="hybridMultilevel"/>
+    <w:tmpl w:val="C34839CC"/>
+    <w:lvl w:ilvl="0" w:tplc="4009000B">
+      <w:start w:val="1"/>
+      <w:numFmt w:val="bullet"/>
+      <w:lvlText w:val=""/>
+      <w:lvlJc w:val="left"/>
+      <w:pPr>
+        <w:ind w:left="1644" w:hanging="360"/>
+      </w:pPr>
+      <w:rPr>
+        <w:rFonts w:ascii="Wingdings" w:hAnsi="Wingdings" w:hint="default"/>
+      </w:rPr>
+    </w:lvl>
+    <w:lvl w:ilvl="1" w:tplc="40090003" w:tentative="1">
+      <w:start w:val="1"/>
+      <w:numFmt w:val="bullet"/>
+      <w:lvlText w:val="o"/>
+      <w:lvlJc w:val="left"/>
+      <w:pPr>
+        <w:ind w:left="2364" w:hanging="360"/>
+      </w:pPr>
+      <w:rPr>
+        <w:rFonts w:ascii="Courier New" w:hAnsi="Courier New" w:cs="Courier New" w:hint="default"/>
+      </w:rPr>
+    </w:lvl>
+    <w:lvl w:ilvl="2" w:tplc="40090005" w:tentative="1">
+      <w:start w:val="1"/>
+      <w:numFmt w:val="bullet"/>
+      <w:lvlText w:val=""/>
+      <w:lvlJc w:val="left"/>
+      <w:pPr>
+        <w:ind w:left="3084" w:hanging="360"/>
+      </w:pPr>
+      <w:rPr>
+        <w:rFonts w:ascii="Wingdings" w:hAnsi="Wingdings" w:hint="default"/>
+      </w:rPr>
+    </w:lvl>
+    <w:lvl w:ilvl="3" w:tplc="40090001" w:tentative="1">
+      <w:start w:val="1"/>
+      <w:numFmt w:val="bullet"/>
+      <w:lvlText w:val=""/>
+      <w:lvlJc w:val="left"/>
+      <w:pPr>
+        <w:ind w:left="3804" w:hanging="360"/>
+      </w:pPr>
+      <w:rPr>
+        <w:rFonts w:ascii="Symbol" w:hAnsi="Symbol" w:hint="default"/>
+      </w:rPr>
+    </w:lvl>
+    <w:lvl w:ilvl="4" w:tplc="40090003" w:tentative="1">
+      <w:start w:val="1"/>
+      <w:numFmt w:val="bullet"/>
+      <w:lvlText w:val="o"/>
+      <w:lvlJc w:val="left"/>
+      <w:pPr>
+        <w:ind w:left="4524" w:hanging="360"/>
+      </w:pPr>
+      <w:rPr>
+        <w:rFonts w:ascii="Courier New" w:hAnsi="Courier New" w:cs="Courier New" w:hint="default"/>
+      </w:rPr>
+    </w:lvl>
+    <w:lvl w:ilvl="5" w:tplc="40090005" w:tentative="1">
+      <w:start w:val="1"/>
+      <w:numFmt w:val="bullet"/>
+      <w:lvlText w:val=""/>
+      <w:lvlJc w:val="left"/>
+      <w:pPr>
+        <w:ind w:left="5244" w:hanging="360"/>
+      </w:pPr>
+      <w:rPr>
+        <w:rFonts w:ascii="Wingdings" w:hAnsi="Wingdings" w:hint="default"/>
+      </w:rPr>
+    </w:lvl>
+    <w:lvl w:ilvl="6" w:tplc="40090001" w:tentative="1">
+      <w:start w:val="1"/>
+      <w:numFmt w:val="bullet"/>
+      <w:lvlText w:val=""/>
+      <w:lvlJc w:val="left"/>
+      <w:pPr>
+        <w:ind w:left="5964" w:hanging="360"/>
+      </w:pPr>
+      <w:rPr>
+        <w:rFonts w:ascii="Symbol" w:hAnsi="Symbol" w:hint="default"/>
+      </w:rPr>
+    </w:lvl>
+    <w:lvl w:ilvl="7" w:tplc="40090003" w:tentative="1">
+      <w:start w:val="1"/>
+      <w:numFmt w:val="bullet"/>
+      <w:lvlText w:val="o"/>
+      <w:lvlJc w:val="left"/>
+      <w:pPr>
+        <w:ind w:left="6684" w:hanging="360"/>
+      </w:pPr>
+      <w:rPr>
+        <w:rFonts w:ascii="Courier New" w:hAnsi="Courier New" w:cs="Courier New" w:hint="default"/>
+      </w:rPr>
+    </w:lvl>
+    <w:lvl w:ilvl="8" w:tplc="40090005" w:tentative="1">
+      <w:start w:val="1"/>
+      <w:numFmt w:val="bullet"/>
+      <w:lvlText w:val=""/>
+      <w:lvlJc w:val="left"/>
+      <w:pPr>
+        <w:ind w:left="7404" w:hanging="360"/>
+      </w:pPr>
+      <w:rPr>
+        <w:rFonts w:ascii="Wingdings" w:hAnsi="Wingdings" w:hint="default"/>
+      </w:rPr>
+    </w:lvl>
+  </w:abstractNum>
+  <w:abstractNum w:abstractNumId="5" w15:restartNumberingAfterBreak="0">
+    <w:nsid w:val="4CA52805"/>
+    <w:multiLevelType w:val="hybridMultilevel"/>
+    <w:tmpl w:val="0E925D58"/>
+    <w:lvl w:ilvl="0" w:tplc="4009000B">
+      <w:start w:val="1"/>
+      <w:numFmt w:val="bullet"/>
+      <w:lvlText w:val=""/>
+      <w:lvlJc w:val="left"/>
+      <w:pPr>
+        <w:ind w:left="1824" w:hanging="360"/>
+      </w:pPr>
+      <w:rPr>
+        <w:rFonts w:ascii="Wingdings" w:hAnsi="Wingdings" w:hint="default"/>
+      </w:rPr>
+    </w:lvl>
+    <w:lvl w:ilvl="1" w:tplc="40090003" w:tentative="1">
+      <w:start w:val="1"/>
+      <w:numFmt w:val="bullet"/>
+      <w:lvlText w:val="o"/>
+      <w:lvlJc w:val="left"/>
+      <w:pPr>
+        <w:ind w:left="2544" w:hanging="360"/>
+      </w:pPr>
+      <w:rPr>
+        <w:rFonts w:ascii="Courier New" w:hAnsi="Courier New" w:cs="Courier New" w:hint="default"/>
+      </w:rPr>
+    </w:lvl>
+    <w:lvl w:ilvl="2" w:tplc="40090005" w:tentative="1">
+      <w:start w:val="1"/>
+      <w:numFmt w:val="bullet"/>
+      <w:lvlText w:val=""/>
+      <w:lvlJc w:val="left"/>
+      <w:pPr>
+        <w:ind w:left="3264" w:hanging="360"/>
+      </w:pPr>
+      <w:rPr>
+        <w:rFonts w:ascii="Wingdings" w:hAnsi="Wingdings" w:hint="default"/>
+      </w:rPr>
+    </w:lvl>
+    <w:lvl w:ilvl="3" w:tplc="40090001" w:tentative="1">
+      <w:start w:val="1"/>
+      <w:numFmt w:val="bullet"/>
+      <w:lvlText w:val=""/>
+      <w:lvlJc w:val="left"/>
+      <w:pPr>
+        <w:ind w:left="3984" w:hanging="360"/>
+      </w:pPr>
+      <w:rPr>
+        <w:rFonts w:ascii="Symbol" w:hAnsi="Symbol" w:hint="default"/>
+      </w:rPr>
+    </w:lvl>
+    <w:lvl w:ilvl="4" w:tplc="40090003" w:tentative="1">
+      <w:start w:val="1"/>
+      <w:numFmt w:val="bullet"/>
+      <w:lvlText w:val="o"/>
+      <w:lvlJc w:val="left"/>
+      <w:pPr>
+        <w:ind w:left="4704" w:hanging="360"/>
+      </w:pPr>
+      <w:rPr>
+        <w:rFonts w:ascii="Courier New" w:hAnsi="Courier New" w:cs="Courier New" w:hint="default"/>
+      </w:rPr>
+    </w:lvl>
+    <w:lvl w:ilvl="5" w:tplc="40090005" w:tentative="1">
+      <w:start w:val="1"/>
+      <w:numFmt w:val="bullet"/>
+      <w:lvlText w:val=""/>
+      <w:lvlJc w:val="left"/>
+      <w:pPr>
+        <w:ind w:left="5424" w:hanging="360"/>
+      </w:pPr>
+      <w:rPr>
+        <w:rFonts w:ascii="Wingdings" w:hAnsi="Wingdings" w:hint="default"/>
+      </w:rPr>
+    </w:lvl>
+    <w:lvl w:ilvl="6" w:tplc="40090001" w:tentative="1">
+      <w:start w:val="1"/>
+      <w:numFmt w:val="bullet"/>
+      <w:lvlText w:val=""/>
+      <w:lvlJc w:val="left"/>
+      <w:pPr>
+        <w:ind w:left="6144" w:hanging="360"/>
+      </w:pPr>
+      <w:rPr>
+        <w:rFonts w:ascii="Symbol" w:hAnsi="Symbol" w:hint="default"/>
+      </w:rPr>
+    </w:lvl>
+    <w:lvl w:ilvl="7" w:tplc="40090003" w:tentative="1">
+      <w:start w:val="1"/>
+      <w:numFmt w:val="bullet"/>
+      <w:lvlText w:val="o"/>
+      <w:lvlJc w:val="left"/>
+      <w:pPr>
+        <w:ind w:left="6864" w:hanging="360"/>
+      </w:pPr>
+      <w:rPr>
+        <w:rFonts w:ascii="Courier New" w:hAnsi="Courier New" w:cs="Courier New" w:hint="default"/>
+      </w:rPr>
+    </w:lvl>
+    <w:lvl w:ilvl="8" w:tplc="40090005" w:tentative="1">
+      <w:start w:val="1"/>
+      <w:numFmt w:val="bullet"/>
+      <w:lvlText w:val=""/>
+      <w:lvlJc w:val="left"/>
+      <w:pPr>
+        <w:ind w:left="7584" w:hanging="360"/>
+      </w:pPr>
+      <w:rPr>
+        <w:rFonts w:ascii="Wingdings" w:hAnsi="Wingdings" w:hint="default"/>
+      </w:rPr>
+    </w:lvl>
+  </w:abstractNum>
+  <w:abstractNum w:abstractNumId="6" w15:restartNumberingAfterBreak="0">
+    <w:nsid w:val="561354B7"/>
+    <w:multiLevelType w:val="hybridMultilevel"/>
+    <w:tmpl w:val="517ECB26"/>
+    <w:lvl w:ilvl="0" w:tplc="4009000B">
+      <w:start w:val="1"/>
+      <w:numFmt w:val="bullet"/>
+      <w:lvlText w:val=""/>
+      <w:lvlJc w:val="left"/>
+      <w:pPr>
+        <w:ind w:left="1440" w:hanging="360"/>
+      </w:pPr>
+      <w:rPr>
+        <w:rFonts w:ascii="Wingdings" w:hAnsi="Wingdings" w:hint="default"/>
+      </w:rPr>
+    </w:lvl>
+    <w:lvl w:ilvl="1" w:tplc="40090003" w:tentative="1">
+      <w:start w:val="1"/>
+      <w:numFmt w:val="bullet"/>
+      <w:lvlText w:val="o"/>
+      <w:lvlJc w:val="left"/>
+      <w:pPr>
+        <w:ind w:left="2160" w:hanging="360"/>
+      </w:pPr>
+      <w:rPr>
+        <w:rFonts w:ascii="Courier New" w:hAnsi="Courier New" w:cs="Courier New" w:hint="default"/>
+      </w:rPr>
+    </w:lvl>
+    <w:lvl w:ilvl="2" w:tplc="40090005" w:tentative="1">
+      <w:start w:val="1"/>
+      <w:numFmt w:val="bullet"/>
+      <w:lvlText w:val=""/>
+      <w:lvlJc w:val="left"/>
+      <w:pPr>
+        <w:ind w:left="2880" w:hanging="360"/>
+      </w:pPr>
+      <w:rPr>
+        <w:rFonts w:ascii="Wingdings" w:hAnsi="Wingdings" w:hint="default"/>
+      </w:rPr>
+    </w:lvl>
+    <w:lvl w:ilvl="3" w:tplc="40090001" w:tentative="1">
+      <w:start w:val="1"/>
+      <w:numFmt w:val="bullet"/>
+      <w:lvlText w:val=""/>
+      <w:lvlJc w:val="left"/>
+      <w:pPr>
+        <w:ind w:left="3600" w:hanging="360"/>
+      </w:pPr>
+      <w:rPr>
+        <w:rFonts w:ascii="Symbol" w:hAnsi="Symbol" w:hint="default"/>
+      </w:rPr>
+    </w:lvl>
+    <w:lvl w:ilvl="4" w:tplc="40090003" w:tentative="1">
+      <w:start w:val="1"/>
+      <w:numFmt w:val="bullet"/>
+      <w:lvlText w:val="o"/>
+      <w:lvlJc w:val="left"/>
+      <w:pPr>
+        <w:ind w:left="4320" w:hanging="360"/>
+      </w:pPr>
+      <w:rPr>
+        <w:rFonts w:ascii="Courier New" w:hAnsi="Courier New" w:cs="Courier New" w:hint="default"/>
+      </w:rPr>
+    </w:lvl>
+    <w:lvl w:ilvl="5" w:tplc="40090005" w:tentative="1">
+      <w:start w:val="1"/>
+      <w:numFmt w:val="bullet"/>
+      <w:lvlText w:val=""/>
+      <w:lvlJc w:val="left"/>
+      <w:pPr>
+        <w:ind w:left="5040" w:hanging="360"/>
+      </w:pPr>
+      <w:rPr>
+        <w:rFonts w:ascii="Wingdings" w:hAnsi="Wingdings" w:hint="default"/>
+      </w:rPr>
+    </w:lvl>
+    <w:lvl w:ilvl="6" w:tplc="40090001" w:tentative="1">
+      <w:start w:val="1"/>
+      <w:numFmt w:val="bullet"/>
+      <w:lvlText w:val=""/>
+      <w:lvlJc w:val="left"/>
+      <w:pPr>
+        <w:ind w:left="5760" w:hanging="360"/>
+      </w:pPr>
+      <w:rPr>
+        <w:rFonts w:ascii="Symbol" w:hAnsi="Symbol" w:hint="default"/>
+      </w:rPr>
+    </w:lvl>
+    <w:lvl w:ilvl="7" w:tplc="40090003" w:tentative="1">
+      <w:start w:val="1"/>
+      <w:numFmt w:val="bullet"/>
+      <w:lvlText w:val="o"/>
+      <w:lvlJc w:val="left"/>
+      <w:pPr>
+        <w:ind w:left="6480" w:hanging="360"/>
+      </w:pPr>
+      <w:rPr>
+        <w:rFonts w:ascii="Courier New" w:hAnsi="Courier New" w:cs="Courier New" w:hint="default"/>
+      </w:rPr>
+    </w:lvl>
+    <w:lvl w:ilvl="8" w:tplc="40090005" w:tentative="1">
+      <w:start w:val="1"/>
+      <w:numFmt w:val="bullet"/>
+      <w:lvlText w:val=""/>
+      <w:lvlJc w:val="left"/>
+      <w:pPr>
+        <w:ind w:left="7200" w:hanging="360"/>
+      </w:pPr>
+      <w:rPr>
+        <w:rFonts w:ascii="Wingdings" w:hAnsi="Wingdings" w:hint="default"/>
+      </w:rPr>
+    </w:lvl>
+  </w:abstractNum>
+  <w:abstractNum w:abstractNumId="7" w15:restartNumberingAfterBreak="0">
+    <w:nsid w:val="562229C3"/>
+    <w:multiLevelType w:val="hybridMultilevel"/>
+    <w:tmpl w:val="B8D8D46C"/>
+    <w:lvl w:ilvl="0" w:tplc="4009000B">
+      <w:start w:val="1"/>
+      <w:numFmt w:val="bullet"/>
+      <w:lvlText w:val=""/>
+      <w:lvlJc w:val="left"/>
+      <w:pPr>
+        <w:ind w:left="720" w:hanging="360"/>
+      </w:pPr>
+      <w:rPr>
+        <w:rFonts w:ascii="Wingdings" w:hAnsi="Wingdings" w:hint="default"/>
+      </w:rPr>
+    </w:lvl>
+    <w:lvl w:ilvl="1" w:tplc="40090003" w:tentative="1">
+      <w:start w:val="1"/>
+      <w:numFmt w:val="bullet"/>
+      <w:lvlText w:val="o"/>
+      <w:lvlJc w:val="left"/>
+      <w:pPr>
+        <w:ind w:left="1440" w:hanging="360"/>
+      </w:pPr>
+      <w:rPr>
+        <w:rFonts w:ascii="Courier New" w:hAnsi="Courier New" w:cs="Courier New" w:hint="default"/>
+      </w:rPr>
+    </w:lvl>
+    <w:lvl w:ilvl="2" w:tplc="40090005" w:tentative="1">
+      <w:start w:val="1"/>
+      <w:numFmt w:val="bullet"/>
+      <w:lvlText w:val=""/>
+      <w:lvlJc w:val="left"/>
+      <w:pPr>
+        <w:ind w:left="2160" w:hanging="360"/>
+      </w:pPr>
+      <w:rPr>
+        <w:rFonts w:ascii="Wingdings" w:hAnsi="Wingdings" w:hint="default"/>
+      </w:rPr>
+    </w:lvl>
+    <w:lvl w:ilvl="3" w:tplc="40090001" w:tentative="1">
+      <w:start w:val="1"/>
+      <w:numFmt w:val="bullet"/>
+      <w:lvlText w:val=""/>
+      <w:lvlJc w:val="left"/>
+      <w:pPr>
+        <w:ind w:left="2880" w:hanging="360"/>
+      </w:pPr>
+      <w:rPr>
+        <w:rFonts w:ascii="Symbol" w:hAnsi="Symbol" w:hint="default"/>
+      </w:rPr>
+    </w:lvl>
+    <w:lvl w:ilvl="4" w:tplc="40090003" w:tentative="1">
+      <w:start w:val="1"/>
+      <w:numFmt w:val="bullet"/>
+      <w:lvlText w:val="o"/>
+      <w:lvlJc w:val="left"/>
+      <w:pPr>
+        <w:ind w:left="3600" w:hanging="360"/>
+      </w:pPr>
+      <w:rPr>
+        <w:rFonts w:ascii="Courier New" w:hAnsi="Courier New" w:cs="Courier New" w:hint="default"/>
+      </w:rPr>
+    </w:lvl>
+    <w:lvl w:ilvl="5" w:tplc="40090005" w:tentative="1">
+      <w:start w:val="1"/>
+      <w:numFmt w:val="bullet"/>
+      <w:lvlText w:val=""/>
+      <w:lvlJc w:val="left"/>
+      <w:pPr>
+        <w:ind w:left="4320" w:hanging="360"/>
+      </w:pPr>
+      <w:rPr>
+        <w:rFonts w:ascii="Wingdings" w:hAnsi="Wingdings" w:hint="default"/>
+      </w:rPr>
+    </w:lvl>
+    <w:lvl w:ilvl="6" w:tplc="40090001" w:tentative="1">
+      <w:start w:val="1"/>
+      <w:numFmt w:val="bullet"/>
+      <w:lvlText w:val=""/>
+      <w:lvlJc w:val="left"/>
+      <w:pPr>
+        <w:ind w:left="5040" w:hanging="360"/>
+      </w:pPr>
+      <w:rPr>
+        <w:rFonts w:ascii="Symbol" w:hAnsi="Symbol" w:hint="default"/>
+      </w:rPr>
+    </w:lvl>
+    <w:lvl w:ilvl="7" w:tplc="40090003" w:tentative="1">
+      <w:start w:val="1"/>
+      <w:numFmt w:val="bullet"/>
+      <w:lvlText w:val="o"/>
+      <w:lvlJc w:val="left"/>
+      <w:pPr>
+        <w:ind w:left="5760" w:hanging="360"/>
+      </w:pPr>
+      <w:rPr>
+        <w:rFonts w:ascii="Courier New" w:hAnsi="Courier New" w:cs="Courier New" w:hint="default"/>
+      </w:rPr>
+    </w:lvl>
+    <w:lvl w:ilvl="8" w:tplc="40090005" w:tentative="1">
+      <w:start w:val="1"/>
+      <w:numFmt w:val="bullet"/>
+      <w:lvlText w:val=""/>
+      <w:lvlJc w:val="left"/>
+      <w:pPr>
+        <w:ind w:left="6480" w:hanging="360"/>
+      </w:pPr>
+      <w:rPr>
+        <w:rFonts w:ascii="Wingdings" w:hAnsi="Wingdings" w:hint="default"/>
+      </w:rPr>
+    </w:lvl>
+  </w:abstractNum>
+  <w:abstractNum w:abstractNumId="8" w15:restartNumberingAfterBreak="0">
+    <w:nsid w:val="605C7BE9"/>
+    <w:multiLevelType w:val="hybridMultilevel"/>
+    <w:tmpl w:val="FC923AC2"/>
+    <w:lvl w:ilvl="0" w:tplc="4009000B">
+      <w:start w:val="1"/>
+      <w:numFmt w:val="bullet"/>
+      <w:lvlText w:val=""/>
+      <w:lvlJc w:val="left"/>
+      <w:pPr>
+        <w:ind w:left="1212" w:hanging="360"/>
+      </w:pPr>
+      <w:rPr>
+        <w:rFonts w:ascii="Wingdings" w:hAnsi="Wingdings" w:hint="default"/>
+      </w:rPr>
+    </w:lvl>
+    <w:lvl w:ilvl="1" w:tplc="40090003" w:tentative="1">
+      <w:start w:val="1"/>
+      <w:numFmt w:val="bullet"/>
+      <w:lvlText w:val="o"/>
+      <w:lvlJc w:val="left"/>
+      <w:pPr>
+        <w:ind w:left="1932" w:hanging="360"/>
+      </w:pPr>
+      <w:rPr>
+        <w:rFonts w:ascii="Courier New" w:hAnsi="Courier New" w:cs="Courier New" w:hint="default"/>
+      </w:rPr>
+    </w:lvl>
+    <w:lvl w:ilvl="2" w:tplc="40090005" w:tentative="1">
+      <w:start w:val="1"/>
+      <w:numFmt w:val="bullet"/>
+      <w:lvlText w:val=""/>
+      <w:lvlJc w:val="left"/>
+      <w:pPr>
+        <w:ind w:left="2652" w:hanging="360"/>
+      </w:pPr>
+      <w:rPr>
+        <w:rFonts w:ascii="Wingdings" w:hAnsi="Wingdings" w:hint="default"/>
+      </w:rPr>
+    </w:lvl>
+    <w:lvl w:ilvl="3" w:tplc="40090001" w:tentative="1">
+      <w:start w:val="1"/>
+      <w:numFmt w:val="bullet"/>
+      <w:lvlText w:val=""/>
+      <w:lvlJc w:val="left"/>
+      <w:pPr>
+        <w:ind w:left="3372" w:hanging="360"/>
+      </w:pPr>
+      <w:rPr>
+        <w:rFonts w:ascii="Symbol" w:hAnsi="Symbol" w:hint="default"/>
+      </w:rPr>
+    </w:lvl>
+    <w:lvl w:ilvl="4" w:tplc="40090003" w:tentative="1">
+      <w:start w:val="1"/>
+      <w:numFmt w:val="bullet"/>
+      <w:lvlText w:val="o"/>
+      <w:lvlJc w:val="left"/>
+      <w:pPr>
+        <w:ind w:left="4092" w:hanging="360"/>
+      </w:pPr>
+      <w:rPr>
+        <w:rFonts w:ascii="Courier New" w:hAnsi="Courier New" w:cs="Courier New" w:hint="default"/>
+      </w:rPr>
+    </w:lvl>
+    <w:lvl w:ilvl="5" w:tplc="40090005" w:tentative="1">
+      <w:start w:val="1"/>
+      <w:numFmt w:val="bullet"/>
+      <w:lvlText w:val=""/>
+      <w:lvlJc w:val="left"/>
+      <w:pPr>
+        <w:ind w:left="4812" w:hanging="360"/>
+      </w:pPr>
+      <w:rPr>
+        <w:rFonts w:ascii="Wingdings" w:hAnsi="Wingdings" w:hint="default"/>
+      </w:rPr>
+    </w:lvl>
+    <w:lvl w:ilvl="6" w:tplc="40090001" w:tentative="1">
+      <w:start w:val="1"/>
+      <w:numFmt w:val="bullet"/>
+      <w:lvlText w:val=""/>
+      <w:lvlJc w:val="left"/>
+      <w:pPr>
+        <w:ind w:left="5532" w:hanging="360"/>
+      </w:pPr>
+      <w:rPr>
+        <w:rFonts w:ascii="Symbol" w:hAnsi="Symbol" w:hint="default"/>
+      </w:rPr>
+    </w:lvl>
+    <w:lvl w:ilvl="7" w:tplc="40090003" w:tentative="1">
+      <w:start w:val="1"/>
+      <w:numFmt w:val="bullet"/>
+      <w:lvlText w:val="o"/>
+      <w:lvlJc w:val="left"/>
+      <w:pPr>
+        <w:ind w:left="6252" w:hanging="360"/>
+      </w:pPr>
+      <w:rPr>
+        <w:rFonts w:ascii="Courier New" w:hAnsi="Courier New" w:cs="Courier New" w:hint="default"/>
+      </w:rPr>
+    </w:lvl>
+    <w:lvl w:ilvl="8" w:tplc="40090005" w:tentative="1">
+      <w:start w:val="1"/>
+      <w:numFmt w:val="bullet"/>
+      <w:lvlText w:val=""/>
+      <w:lvlJc w:val="left"/>
+      <w:pPr>
+        <w:ind w:left="6972" w:hanging="360"/>
+      </w:pPr>
+      <w:rPr>
+        <w:rFonts w:ascii="Wingdings" w:hAnsi="Wingdings" w:hint="default"/>
+      </w:rPr>
+    </w:lvl>
+  </w:abstractNum>
+  <w:abstractNum w:abstractNumId="9" w15:restartNumberingAfterBreak="0">
+    <w:nsid w:val="62924E2F"/>
+    <w:multiLevelType w:val="hybridMultilevel"/>
+    <w:tmpl w:val="710C41EC"/>
+    <w:lvl w:ilvl="0" w:tplc="4009000F">
+      <w:start w:val="1"/>
+      <w:numFmt w:val="decimal"/>
+      <w:lvlText w:val="%1."/>
+      <w:lvlJc w:val="left"/>
+      <w:pPr>
+        <w:ind w:left="720" w:hanging="360"/>
+      </w:pPr>
+      <w:rPr>
+        <w:rFonts w:hint="default"/>
+      </w:rPr>
+    </w:lvl>
+    <w:lvl w:ilvl="1" w:tplc="40090019" w:tentative="1">
+      <w:start w:val="1"/>
+      <w:numFmt w:val="lowerLetter"/>
+      <w:lvlText w:val="%2."/>
+      <w:lvlJc w:val="left"/>
+      <w:pPr>
+        <w:ind w:left="1440" w:hanging="360"/>
+      </w:pPr>
+    </w:lvl>
+    <w:lvl w:ilvl="2" w:tplc="4009001B" w:tentative="1">
+      <w:start w:val="1"/>
+      <w:numFmt w:val="lowerRoman"/>
+      <w:lvlText w:val="%3."/>
+      <w:lvlJc w:val="right"/>
+      <w:pPr>
+        <w:ind w:left="2160" w:hanging="180"/>
+      </w:pPr>
+    </w:lvl>
+    <w:lvl w:ilvl="3" w:tplc="4009000F" w:tentative="1">
+      <w:start w:val="1"/>
+      <w:numFmt w:val="decimal"/>
+      <w:lvlText w:val="%4."/>
+      <w:lvlJc w:val="left"/>
+      <w:pPr>
+        <w:ind w:left="2880" w:hanging="360"/>
+      </w:pPr>
+    </w:lvl>
+    <w:lvl w:ilvl="4" w:tplc="40090019" w:tentative="1">
+      <w:start w:val="1"/>
+      <w:numFmt w:val="lowerLetter"/>
+      <w:lvlText w:val="%5."/>
+      <w:lvlJc w:val="left"/>
+      <w:pPr>
+        <w:ind w:left="3600" w:hanging="360"/>
+      </w:pPr>
+    </w:lvl>
+    <w:lvl w:ilvl="5" w:tplc="4009001B" w:tentative="1">
+      <w:start w:val="1"/>
+      <w:numFmt w:val="lowerRoman"/>
+      <w:lvlText w:val="%6."/>
+      <w:lvlJc w:val="right"/>
+      <w:pPr>
+        <w:ind w:left="4320" w:hanging="180"/>
+      </w:pPr>
+    </w:lvl>
+    <w:lvl w:ilvl="6" w:tplc="4009000F" w:tentative="1">
+      <w:start w:val="1"/>
+      <w:numFmt w:val="decimal"/>
+      <w:lvlText w:val="%7."/>
+      <w:lvlJc w:val="left"/>
+      <w:pPr>
+        <w:ind w:left="5040" w:hanging="360"/>
+      </w:pPr>
+    </w:lvl>
+    <w:lvl w:ilvl="7" w:tplc="40090019" w:tentative="1">
+      <w:start w:val="1"/>
+      <w:numFmt w:val="lowerLetter"/>
+      <w:lvlText w:val="%8."/>
+      <w:lvlJc w:val="left"/>
+      <w:pPr>
+        <w:ind w:left="5760" w:hanging="360"/>
+      </w:pPr>
+    </w:lvl>
+    <w:lvl w:ilvl="8" w:tplc="4009001B" w:tentative="1">
+      <w:start w:val="1"/>
+      <w:numFmt w:val="lowerRoman"/>
+      <w:lvlText w:val="%9."/>
+      <w:lvlJc w:val="right"/>
+      <w:pPr>
+        <w:ind w:left="6480" w:hanging="180"/>
+      </w:pPr>
+    </w:lvl>
+  </w:abstractNum>
+  <w:abstractNum w:abstractNumId="10" w15:restartNumberingAfterBreak="0">
+    <w:nsid w:val="6E6D2D0A"/>
+    <w:multiLevelType w:val="hybridMultilevel"/>
+    <w:tmpl w:val="21E0D694"/>
+    <w:lvl w:ilvl="0" w:tplc="4009000B">
+      <w:start w:val="1"/>
+      <w:numFmt w:val="bullet"/>
+      <w:lvlText w:val=""/>
+      <w:lvlJc w:val="left"/>
+      <w:pPr>
+        <w:ind w:left="1320" w:hanging="360"/>
+      </w:pPr>
+      <w:rPr>
+        <w:rFonts w:ascii="Wingdings" w:hAnsi="Wingdings" w:hint="default"/>
+      </w:rPr>
+    </w:lvl>
+    <w:lvl w:ilvl="1" w:tplc="40090003" w:tentative="1">
+      <w:start w:val="1"/>
+      <w:numFmt w:val="bullet"/>
+      <w:lvlText w:val="o"/>
+      <w:lvlJc w:val="left"/>
+      <w:pPr>
+        <w:ind w:left="2040" w:hanging="360"/>
+      </w:pPr>
+      <w:rPr>
+        <w:rFonts w:ascii="Courier New" w:hAnsi="Courier New" w:cs="Courier New" w:hint="default"/>
+      </w:rPr>
+    </w:lvl>
+    <w:lvl w:ilvl="2" w:tplc="40090005" w:tentative="1">
+      <w:start w:val="1"/>
+      <w:numFmt w:val="bullet"/>
+      <w:lvlText w:val=""/>
+      <w:lvlJc w:val="left"/>
+      <w:pPr>
+        <w:ind w:left="2760" w:hanging="360"/>
+      </w:pPr>
+      <w:rPr>
+        <w:rFonts w:ascii="Wingdings" w:hAnsi="Wingdings" w:hint="default"/>
+      </w:rPr>
+    </w:lvl>
+    <w:lvl w:ilvl="3" w:tplc="40090001" w:tentative="1">
+      <w:start w:val="1"/>
+      <w:numFmt w:val="bullet"/>
+      <w:lvlText w:val=""/>
+      <w:lvlJc w:val="left"/>
+      <w:pPr>
+        <w:ind w:left="3480" w:hanging="360"/>
+      </w:pPr>
+      <w:rPr>
+        <w:rFonts w:ascii="Symbol" w:hAnsi="Symbol" w:hint="default"/>
+      </w:rPr>
+    </w:lvl>
+    <w:lvl w:ilvl="4" w:tplc="40090003" w:tentative="1">
+      <w:start w:val="1"/>
+      <w:numFmt w:val="bullet"/>
+      <w:lvlText w:val="o"/>
+      <w:lvlJc w:val="left"/>
+      <w:pPr>
+        <w:ind w:left="4200" w:hanging="360"/>
+      </w:pPr>
+      <w:rPr>
+        <w:rFonts w:ascii="Courier New" w:hAnsi="Courier New" w:cs="Courier New" w:hint="default"/>
+      </w:rPr>
+    </w:lvl>
+    <w:lvl w:ilvl="5" w:tplc="40090005" w:tentative="1">
+      <w:start w:val="1"/>
+      <w:numFmt w:val="bullet"/>
+      <w:lvlText w:val=""/>
+      <w:lvlJc w:val="left"/>
+      <w:pPr>
+        <w:ind w:left="4920" w:hanging="360"/>
+      </w:pPr>
+      <w:rPr>
+        <w:rFonts w:ascii="Wingdings" w:hAnsi="Wingdings" w:hint="default"/>
+      </w:rPr>
+    </w:lvl>
+    <w:lvl w:ilvl="6" w:tplc="40090001" w:tentative="1">
+      <w:start w:val="1"/>
+      <w:numFmt w:val="bullet"/>
+      <w:lvlText w:val=""/>
+      <w:lvlJc w:val="left"/>
+      <w:pPr>
+        <w:ind w:left="5640" w:hanging="360"/>
+      </w:pPr>
+      <w:rPr>
+        <w:rFonts w:ascii="Symbol" w:hAnsi="Symbol" w:hint="default"/>
+      </w:rPr>
+    </w:lvl>
+    <w:lvl w:ilvl="7" w:tplc="40090003" w:tentative="1">
+      <w:start w:val="1"/>
+      <w:numFmt w:val="bullet"/>
+      <w:lvlText w:val="o"/>
+      <w:lvlJc w:val="left"/>
+      <w:pPr>
+        <w:ind w:left="6360" w:hanging="360"/>
+      </w:pPr>
+      <w:rPr>
+        <w:rFonts w:ascii="Courier New" w:hAnsi="Courier New" w:cs="Courier New" w:hint="default"/>
+      </w:rPr>
+    </w:lvl>
+    <w:lvl w:ilvl="8" w:tplc="40090005" w:tentative="1">
+      <w:start w:val="1"/>
+      <w:numFmt w:val="bullet"/>
+      <w:lvlText w:val=""/>
+      <w:lvlJc w:val="left"/>
+      <w:pPr>
+        <w:ind w:left="7080" w:hanging="360"/>
+      </w:pPr>
+      <w:rPr>
+        <w:rFonts w:ascii="Wingdings" w:hAnsi="Wingdings" w:hint="default"/>
+      </w:rPr>
+    </w:lvl>
+  </w:abstractNum>
+  <w:abstractNum w:abstractNumId="11" w15:restartNumberingAfterBreak="0">
+    <w:nsid w:val="728D68B3"/>
+    <w:multiLevelType w:val="hybridMultilevel"/>
+    <w:tmpl w:val="D5327150"/>
+    <w:lvl w:ilvl="0" w:tplc="4009000B">
+      <w:start w:val="1"/>
+      <w:numFmt w:val="bullet"/>
+      <w:lvlText w:val=""/>
+      <w:lvlJc w:val="left"/>
+      <w:pPr>
+        <w:ind w:left="1536" w:hanging="360"/>
+      </w:pPr>
+      <w:rPr>
+        <w:rFonts w:ascii="Wingdings" w:hAnsi="Wingdings" w:hint="default"/>
+      </w:rPr>
+    </w:lvl>
+    <w:lvl w:ilvl="1" w:tplc="40090003" w:tentative="1">
+      <w:start w:val="1"/>
+      <w:numFmt w:val="bullet"/>
+      <w:lvlText w:val="o"/>
+      <w:lvlJc w:val="left"/>
+      <w:pPr>
+        <w:ind w:left="2256" w:hanging="360"/>
+      </w:pPr>
+      <w:rPr>
+        <w:rFonts w:ascii="Courier New" w:hAnsi="Courier New" w:cs="Courier New" w:hint="default"/>
+      </w:rPr>
+    </w:lvl>
+    <w:lvl w:ilvl="2" w:tplc="40090005" w:tentative="1">
+      <w:start w:val="1"/>
+      <w:numFmt w:val="bullet"/>
+      <w:lvlText w:val=""/>
+      <w:lvlJc w:val="left"/>
+      <w:pPr>
+        <w:ind w:left="2976" w:hanging="360"/>
+      </w:pPr>
+      <w:rPr>
+        <w:rFonts w:ascii="Wingdings" w:hAnsi="Wingdings" w:hint="default"/>
+      </w:rPr>
+    </w:lvl>
+    <w:lvl w:ilvl="3" w:tplc="40090001" w:tentative="1">
+      <w:start w:val="1"/>
+      <w:numFmt w:val="bullet"/>
+      <w:lvlText w:val=""/>
+      <w:lvlJc w:val="left"/>
+      <w:pPr>
+        <w:ind w:left="3696" w:hanging="360"/>
+      </w:pPr>
+      <w:rPr>
+        <w:rFonts w:ascii="Symbol" w:hAnsi="Symbol" w:hint="default"/>
+      </w:rPr>
+    </w:lvl>
+    <w:lvl w:ilvl="4" w:tplc="40090003" w:tentative="1">
+      <w:start w:val="1"/>
+      <w:numFmt w:val="bullet"/>
+      <w:lvlText w:val="o"/>
+      <w:lvlJc w:val="left"/>
+      <w:pPr>
+        <w:ind w:left="4416" w:hanging="360"/>
+      </w:pPr>
+      <w:rPr>
+        <w:rFonts w:ascii="Courier New" w:hAnsi="Courier New" w:cs="Courier New" w:hint="default"/>
+      </w:rPr>
+    </w:lvl>
+    <w:lvl w:ilvl="5" w:tplc="40090005" w:tentative="1">
+      <w:start w:val="1"/>
+      <w:numFmt w:val="bullet"/>
+      <w:lvlText w:val=""/>
+      <w:lvlJc w:val="left"/>
+      <w:pPr>
+        <w:ind w:left="5136" w:hanging="360"/>
+      </w:pPr>
+      <w:rPr>
+        <w:rFonts w:ascii="Wingdings" w:hAnsi="Wingdings" w:hint="default"/>
+      </w:rPr>
+    </w:lvl>
+    <w:lvl w:ilvl="6" w:tplc="40090001" w:tentative="1">
+      <w:start w:val="1"/>
+      <w:numFmt w:val="bullet"/>
+      <w:lvlText w:val=""/>
+      <w:lvlJc w:val="left"/>
+      <w:pPr>
+        <w:ind w:left="5856" w:hanging="360"/>
+      </w:pPr>
+      <w:rPr>
+        <w:rFonts w:ascii="Symbol" w:hAnsi="Symbol" w:hint="default"/>
+      </w:rPr>
+    </w:lvl>
+    <w:lvl w:ilvl="7" w:tplc="40090003" w:tentative="1">
+      <w:start w:val="1"/>
+      <w:numFmt w:val="bullet"/>
+      <w:lvlText w:val="o"/>
+      <w:lvlJc w:val="left"/>
+      <w:pPr>
+        <w:ind w:left="6576" w:hanging="360"/>
+      </w:pPr>
+      <w:rPr>
+        <w:rFonts w:ascii="Courier New" w:hAnsi="Courier New" w:cs="Courier New" w:hint="default"/>
+      </w:rPr>
+    </w:lvl>
+    <w:lvl w:ilvl="8" w:tplc="40090005" w:tentative="1">
+      <w:start w:val="1"/>
+      <w:numFmt w:val="bullet"/>
+      <w:lvlText w:val=""/>
+      <w:lvlJc w:val="left"/>
+      <w:pPr>
+        <w:ind w:left="7296" w:hanging="360"/>
+      </w:pPr>
+      <w:rPr>
+        <w:rFonts w:ascii="Wingdings" w:hAnsi="Wingdings" w:hint="default"/>
+      </w:rPr>
+    </w:lvl>
+  </w:abstractNum>
+  <w:abstractNum w:abstractNumId="12" w15:restartNumberingAfterBreak="0">
+    <w:nsid w:val="74A76954"/>
+    <w:multiLevelType w:val="hybridMultilevel"/>
+    <w:tmpl w:val="E17C12F2"/>
+    <w:lvl w:ilvl="0" w:tplc="4009000B">
+      <w:start w:val="1"/>
+      <w:numFmt w:val="bullet"/>
+      <w:lvlText w:val=""/>
+      <w:lvlJc w:val="left"/>
+      <w:pPr>
+        <w:ind w:left="1476" w:hanging="360"/>
+      </w:pPr>
+      <w:rPr>
+        <w:rFonts w:ascii="Wingdings" w:hAnsi="Wingdings" w:hint="default"/>
+      </w:rPr>
+    </w:lvl>
+    <w:lvl w:ilvl="1" w:tplc="40090003" w:tentative="1">
+      <w:start w:val="1"/>
+      <w:numFmt w:val="bullet"/>
+      <w:lvlText w:val="o"/>
+      <w:lvlJc w:val="left"/>
+      <w:pPr>
+        <w:ind w:left="2196" w:hanging="360"/>
+      </w:pPr>
+      <w:rPr>
+        <w:rFonts w:ascii="Courier New" w:hAnsi="Courier New" w:cs="Courier New" w:hint="default"/>
+      </w:rPr>
+    </w:lvl>
+    <w:lvl w:ilvl="2" w:tplc="40090005" w:tentative="1">
+      <w:start w:val="1"/>
+      <w:numFmt w:val="bullet"/>
+      <w:lvlText w:val=""/>
+      <w:lvlJc w:val="left"/>
+      <w:pPr>
+        <w:ind w:left="2916" w:hanging="360"/>
+      </w:pPr>
+      <w:rPr>
+        <w:rFonts w:ascii="Wingdings" w:hAnsi="Wingdings" w:hint="default"/>
+      </w:rPr>
+    </w:lvl>
+    <w:lvl w:ilvl="3" w:tplc="40090001" w:tentative="1">
+      <w:start w:val="1"/>
+      <w:numFmt w:val="bullet"/>
+      <w:lvlText w:val=""/>
+      <w:lvlJc w:val="left"/>
+      <w:pPr>
+        <w:ind w:left="3636" w:hanging="360"/>
+      </w:pPr>
+      <w:rPr>
+        <w:rFonts w:ascii="Symbol" w:hAnsi="Symbol" w:hint="default"/>
+      </w:rPr>
+    </w:lvl>
+    <w:lvl w:ilvl="4" w:tplc="40090003" w:tentative="1">
+      <w:start w:val="1"/>
+      <w:numFmt w:val="bullet"/>
+      <w:lvlText w:val="o"/>
+      <w:lvlJc w:val="left"/>
+      <w:pPr>
+        <w:ind w:left="4356" w:hanging="360"/>
+      </w:pPr>
+      <w:rPr>
+        <w:rFonts w:ascii="Courier New" w:hAnsi="Courier New" w:cs="Courier New" w:hint="default"/>
+      </w:rPr>
+    </w:lvl>
+    <w:lvl w:ilvl="5" w:tplc="40090005" w:tentative="1">
+      <w:start w:val="1"/>
+      <w:numFmt w:val="bullet"/>
+      <w:lvlText w:val=""/>
+      <w:lvlJc w:val="left"/>
+      <w:pPr>
+        <w:ind w:left="5076" w:hanging="360"/>
+      </w:pPr>
+      <w:rPr>
+        <w:rFonts w:ascii="Wingdings" w:hAnsi="Wingdings" w:hint="default"/>
+      </w:rPr>
+    </w:lvl>
+    <w:lvl w:ilvl="6" w:tplc="40090001" w:tentative="1">
+      <w:start w:val="1"/>
+      <w:numFmt w:val="bullet"/>
+      <w:lvlText w:val=""/>
+      <w:lvlJc w:val="left"/>
+      <w:pPr>
+        <w:ind w:left="5796" w:hanging="360"/>
+      </w:pPr>
+      <w:rPr>
+        <w:rFonts w:ascii="Symbol" w:hAnsi="Symbol" w:hint="default"/>
+      </w:rPr>
+    </w:lvl>
+    <w:lvl w:ilvl="7" w:tplc="40090003" w:tentative="1">
+      <w:start w:val="1"/>
+      <w:numFmt w:val="bullet"/>
+      <w:lvlText w:val="o"/>
+      <w:lvlJc w:val="left"/>
+      <w:pPr>
+        <w:ind w:left="6516" w:hanging="360"/>
+      </w:pPr>
+      <w:rPr>
+        <w:rFonts w:ascii="Courier New" w:hAnsi="Courier New" w:cs="Courier New" w:hint="default"/>
+      </w:rPr>
+    </w:lvl>
+    <w:lvl w:ilvl="8" w:tplc="40090005" w:tentative="1">
+      <w:start w:val="1"/>
+      <w:numFmt w:val="bullet"/>
+      <w:lvlText w:val=""/>
+      <w:lvlJc w:val="left"/>
+      <w:pPr>
+        <w:ind w:left="7236" w:hanging="360"/>
+      </w:pPr>
+      <w:rPr>
+        <w:rFonts w:ascii="Wingdings" w:hAnsi="Wingdings" w:hint="default"/>
+      </w:rPr>
+    </w:lvl>
+  </w:abstractNum>
+  <w:abstractNum w:abstractNumId="13" w15:restartNumberingAfterBreak="0">
+    <w:nsid w:val="7D090659"/>
+    <w:multiLevelType w:val="hybridMultilevel"/>
+    <w:tmpl w:val="562422B6"/>
+    <w:lvl w:ilvl="0" w:tplc="4009000B">
+      <w:start w:val="1"/>
+      <w:numFmt w:val="bullet"/>
+      <w:lvlText w:val=""/>
+      <w:lvlJc w:val="left"/>
+      <w:pPr>
+        <w:ind w:left="720" w:hanging="360"/>
+      </w:pPr>
+      <w:rPr>
+        <w:rFonts w:ascii="Wingdings" w:hAnsi="Wingdings" w:hint="default"/>
+      </w:rPr>
+    </w:lvl>
+    <w:lvl w:ilvl="1" w:tplc="40090003" w:tentative="1">
+      <w:start w:val="1"/>
+      <w:numFmt w:val="bullet"/>
+      <w:lvlText w:val="o"/>
+      <w:lvlJc w:val="left"/>
+      <w:pPr>
+        <w:ind w:left="1440" w:hanging="360"/>
+      </w:pPr>
+      <w:rPr>
+        <w:rFonts w:ascii="Courier New" w:hAnsi="Courier New" w:cs="Courier New" w:hint="default"/>
+      </w:rPr>
+    </w:lvl>
+    <w:lvl w:ilvl="2" w:tplc="40090005" w:tentative="1">
+      <w:start w:val="1"/>
+      <w:numFmt w:val="bullet"/>
+      <w:lvlText w:val=""/>
+      <w:lvlJc w:val="left"/>
+      <w:pPr>
+        <w:ind w:left="2160" w:hanging="360"/>
+      </w:pPr>
+      <w:rPr>
+        <w:rFonts w:ascii="Wingdings" w:hAnsi="Wingdings" w:hint="default"/>
+      </w:rPr>
+    </w:lvl>
+    <w:lvl w:ilvl="3" w:tplc="40090001" w:tentative="1">
+      <w:start w:val="1"/>
+      <w:numFmt w:val="bullet"/>
+      <w:lvlText w:val=""/>
+      <w:lvlJc w:val="left"/>
+      <w:pPr>
+        <w:ind w:left="2880" w:hanging="360"/>
+      </w:pPr>
+      <w:rPr>
+        <w:rFonts w:ascii="Symbol" w:hAnsi="Symbol" w:hint="default"/>
+      </w:rPr>
+    </w:lvl>
+    <w:lvl w:ilvl="4" w:tplc="40090003" w:tentative="1">
+      <w:start w:val="1"/>
+      <w:numFmt w:val="bullet"/>
+      <w:lvlText w:val="o"/>
+      <w:lvlJc w:val="left"/>
+      <w:pPr>
+        <w:ind w:left="3600" w:hanging="360"/>
+      </w:pPr>
+      <w:rPr>
+        <w:rFonts w:ascii="Courier New" w:hAnsi="Courier New" w:cs="Courier New" w:hint="default"/>
+      </w:rPr>
+    </w:lvl>
+    <w:lvl w:ilvl="5" w:tplc="40090005" w:tentative="1">
+      <w:start w:val="1"/>
+      <w:numFmt w:val="bullet"/>
+      <w:lvlText w:val=""/>
+      <w:lvlJc w:val="left"/>
+      <w:pPr>
+        <w:ind w:left="4320" w:hanging="360"/>
+      </w:pPr>
+      <w:rPr>
+        <w:rFonts w:ascii="Wingdings" w:hAnsi="Wingdings" w:hint="default"/>
+      </w:rPr>
+    </w:lvl>
+    <w:lvl w:ilvl="6" w:tplc="40090001" w:tentative="1">
+      <w:start w:val="1"/>
+      <w:numFmt w:val="bullet"/>
+      <w:lvlText w:val=""/>
+      <w:lvlJc w:val="left"/>
+      <w:pPr>
+        <w:ind w:left="5040" w:hanging="360"/>
+      </w:pPr>
+      <w:rPr>
+        <w:rFonts w:ascii="Symbol" w:hAnsi="Symbol" w:hint="default"/>
+      </w:rPr>
+    </w:lvl>
+    <w:lvl w:ilvl="7" w:tplc="40090003" w:tentative="1">
+      <w:start w:val="1"/>
+      <w:numFmt w:val="bullet"/>
+      <w:lvlText w:val="o"/>
+      <w:lvlJc w:val="left"/>
+      <w:pPr>
+        <w:ind w:left="5760" w:hanging="360"/>
+      </w:pPr>
+      <w:rPr>
+        <w:rFonts w:ascii="Courier New" w:hAnsi="Courier New" w:cs="Courier New" w:hint="default"/>
+      </w:rPr>
+    </w:lvl>
+    <w:lvl w:ilvl="8" w:tplc="40090005" w:tentative="1">
+      <w:start w:val="1"/>
+      <w:numFmt w:val="bullet"/>
+      <w:lvlText w:val=""/>
+      <w:lvlJc w:val="left"/>
+      <w:pPr>
+        <w:ind w:left="6480" w:hanging="360"/>
+      </w:pPr>
+      <w:rPr>
+        <w:rFonts w:ascii="Wingdings" w:hAnsi="Wingdings" w:hint="default"/>
+      </w:rPr>
+    </w:lvl>
+  </w:abstractNum>
+  <w:num w:numId="1" w16cid:durableId="977035053">
+    <w:abstractNumId w:val="1"/>
+  </w:num>
+  <w:num w:numId="2" w16cid:durableId="641153031">
+    <w:abstractNumId w:val="3"/>
+  </w:num>
+  <w:num w:numId="3" w16cid:durableId="1853059715">
+    <w:abstractNumId w:val="7"/>
+  </w:num>
+  <w:num w:numId="4" w16cid:durableId="1066495826">
+    <w:abstractNumId w:val="9"/>
+  </w:num>
+  <w:num w:numId="5" w16cid:durableId="151220089">
+    <w:abstractNumId w:val="6"/>
+  </w:num>
+  <w:num w:numId="6" w16cid:durableId="1379015424">
+    <w:abstractNumId w:val="13"/>
+  </w:num>
+  <w:num w:numId="7" w16cid:durableId="988948484">
+    <w:abstractNumId w:val="5"/>
+  </w:num>
+  <w:num w:numId="8" w16cid:durableId="654721064">
+    <w:abstractNumId w:val="0"/>
+  </w:num>
+  <w:num w:numId="9" w16cid:durableId="1130199678">
+    <w:abstractNumId w:val="12"/>
+  </w:num>
+  <w:num w:numId="10" w16cid:durableId="547573684">
+    <w:abstractNumId w:val="10"/>
+  </w:num>
+  <w:num w:numId="11" w16cid:durableId="6055921">
+    <w:abstractNumId w:val="8"/>
+  </w:num>
+  <w:num w:numId="12" w16cid:durableId="2040427045">
+    <w:abstractNumId w:val="4"/>
+  </w:num>
+  <w:num w:numId="13" w16cid:durableId="1238249487">
+    <w:abstractNumId w:val="11"/>
+  </w:num>
+  <w:num w:numId="14" w16cid:durableId="1831021631">
+    <w:abstractNumId w:val="2"/>
+  </w:num>
+</w:numbering>
 </file>
 
 <file path=word/styles.xml><?xml version="1.0" encoding="utf-8"?>
@@ -543,6 +2288,17 @@
     <w:semiHidden/>
     <w:unhideWhenUsed/>
   </w:style>
+  <w:style w:type="paragraph" w:styleId="ListParagraph">
+    <w:name w:val="List Paragraph"/>
+    <w:basedOn w:val="Normal"/>
+    <w:uiPriority w:val="34"/>
+    <w:qFormat/>
+    <w:rsid w:val="002E2F9A"/>
+    <w:pPr>
+      <w:ind w:left="720"/>
+      <w:contextualSpacing/>
+    </w:pPr>
+  </w:style>
 </w:styles>
 </file>
 

</xml_diff>

<commit_message>
old commit path added
</commit_message>
<xml_diff>
--- a/source/MultiSequenceLearning_Team_MSL/Documentation/Project Plan.docx
+++ b/source/MultiSequenceLearning_Team_MSL/Documentation/Project Plan.docx
@@ -97,12 +97,108 @@
       </w:r>
     </w:p>
     <w:p>
+      <w:pPr>
+        <w:rPr>
+          <w:sz w:val="24"/>
+          <w:szCs w:val="24"/>
+        </w:rPr>
+      </w:pPr>
       <w:r>
         <w:rPr>
           <w:sz w:val="24"/>
           <w:szCs w:val="24"/>
         </w:rPr>
         <w:t>Step 6: Release</w:t>
+      </w:r>
+    </w:p>
+    <w:p>
+      <w:pPr>
+        <w:rPr>
+          <w:sz w:val="24"/>
+          <w:szCs w:val="24"/>
+        </w:rPr>
+      </w:pPr>
+    </w:p>
+    <w:p>
+      <w:pPr>
+        <w:rPr>
+          <w:sz w:val="24"/>
+          <w:szCs w:val="24"/>
+        </w:rPr>
+      </w:pPr>
+    </w:p>
+    <w:p>
+      <w:pPr>
+        <w:rPr>
+          <w:sz w:val="24"/>
+          <w:szCs w:val="24"/>
+        </w:rPr>
+      </w:pPr>
+    </w:p>
+    <w:p>
+      <w:pPr>
+        <w:rPr>
+          <w:sz w:val="24"/>
+          <w:szCs w:val="24"/>
+        </w:rPr>
+      </w:pPr>
+    </w:p>
+    <w:p>
+      <w:pPr>
+        <w:rPr>
+          <w:sz w:val="24"/>
+          <w:szCs w:val="24"/>
+        </w:rPr>
+      </w:pPr>
+    </w:p>
+    <w:p>
+      <w:pPr>
+        <w:rPr>
+          <w:sz w:val="24"/>
+          <w:szCs w:val="24"/>
+        </w:rPr>
+      </w:pPr>
+      <w:r>
+        <w:rPr>
+          <w:sz w:val="24"/>
+          <w:szCs w:val="24"/>
+        </w:rPr>
+        <w:t xml:space="preserve">Previous commits from </w:t>
+      </w:r>
+      <w:r>
+        <w:rPr>
+          <w:sz w:val="24"/>
+          <w:szCs w:val="24"/>
+        </w:rPr>
+        <w:t>se-cloud-2022-2023</w:t>
+      </w:r>
+      <w:r>
+        <w:rPr>
+          <w:sz w:val="24"/>
+          <w:szCs w:val="24"/>
+        </w:rPr>
+        <w:t>/</w:t>
+      </w:r>
+      <w:proofErr w:type="spellStart"/>
+      <w:r>
+        <w:rPr>
+          <w:sz w:val="24"/>
+          <w:szCs w:val="24"/>
+        </w:rPr>
+        <w:t>Team_MSL</w:t>
+      </w:r>
+      <w:proofErr w:type="spellEnd"/>
+      <w:r>
+        <w:rPr>
+          <w:sz w:val="24"/>
+          <w:szCs w:val="24"/>
+        </w:rPr>
+        <w:t xml:space="preserve"> branch are on following link</w:t>
+      </w:r>
+    </w:p>
+    <w:p>
+      <w:r>
+        <w:t>https://github.com/UniversityOfAppliedSciencesFrankfurt/se-cloud-2022-2023/commits/Team_MSL</w:t>
       </w:r>
     </w:p>
     <w:p/>

</xml_diff>